<commit_message>
document v2 + red dothrakis
</commit_message>
<xml_diff>
--- a/Lab10-Group2.docx
+++ b/Lab10-Group2.docx
@@ -597,13 +597,37 @@
         <w:rPr>
           <w:lang w:val="en-US"/>
         </w:rPr>
-        <w:t xml:space="preserve">“Deaths/Kills” button and the filter bar </w:t>
-      </w:r>
-      <w:r>
-        <w:rPr>
-          <w:lang w:val="en-US"/>
-        </w:rPr>
-        <w:t xml:space="preserve">on top, to allow to select </w:t>
+        <w:t xml:space="preserve">“Deaths/Kills” button and the filter </w:t>
+      </w:r>
+      <w:r>
+        <w:rPr>
+          <w:lang w:val="en-US"/>
+        </w:rPr>
+        <w:t>menu</w:t>
+      </w:r>
+      <w:r>
+        <w:rPr>
+          <w:lang w:val="en-US"/>
+        </w:rPr>
+        <w:t xml:space="preserve"> </w:t>
+      </w:r>
+      <w:r>
+        <w:rPr>
+          <w:lang w:val="en-US"/>
+        </w:rPr>
+        <w:t>on top,</w:t>
+      </w:r>
+      <w:r>
+        <w:rPr>
+          <w:lang w:val="en-US"/>
+        </w:rPr>
+        <w:t xml:space="preserve"> to allow</w:t>
+      </w:r>
+      <w:r>
+        <w:rPr>
+          <w:lang w:val="en-US"/>
+        </w:rPr>
+        <w:t xml:space="preserve"> to select </w:t>
       </w:r>
       <w:r>
         <w:rPr>
@@ -658,13 +682,31 @@
         <w:rPr>
           <w:lang w:val="en-US"/>
         </w:rPr>
-        <w:t xml:space="preserve">It is divided in 5 idioms, being the heatmap and bar chart on the left, the </w:t>
-      </w:r>
-      <w:r>
-        <w:rPr>
-          <w:lang w:val="en-US"/>
-        </w:rPr>
-        <w:t>tree map</w:t>
+        <w:t xml:space="preserve">The visualization </w:t>
+      </w:r>
+      <w:r>
+        <w:rPr>
+          <w:lang w:val="en-US"/>
+        </w:rPr>
+        <w:t xml:space="preserve">is divided in 5 idioms, </w:t>
+      </w:r>
+      <w:r>
+        <w:rPr>
+          <w:lang w:val="en-US"/>
+        </w:rPr>
+        <w:t xml:space="preserve">those </w:t>
+      </w:r>
+      <w:r>
+        <w:rPr>
+          <w:lang w:val="en-US"/>
+        </w:rPr>
+        <w:t xml:space="preserve">being the heatmap and bar chart on the left, the </w:t>
+      </w:r>
+      <w:r>
+        <w:rPr>
+          <w:lang w:val="en-US"/>
+        </w:rPr>
+        <w:t>treemap</w:t>
       </w:r>
       <w:r>
         <w:rPr>
@@ -672,13 +714,6 @@
         </w:rPr>
         <w:t xml:space="preserve"> and the map in the center and the chord diagram on the right. </w:t>
       </w:r>
-    </w:p>
-    <w:p>
-      <w:pPr>
-        <w:rPr>
-          <w:lang w:val="en-US"/>
-        </w:rPr>
-      </w:pPr>
     </w:p>
     <w:p>
       <w:pPr>
@@ -761,37 +796,49 @@
         <w:rPr>
           <w:lang w:val="en-US"/>
         </w:rPr>
-        <w:t>Clicking on one of the squares, the tree map will represent the killing methods used in that episode</w:t>
-      </w:r>
-      <w:r>
-        <w:rPr>
-          <w:lang w:val="en-US"/>
-        </w:rPr>
-        <w:t xml:space="preserve"> and it will apply the filter to that episode</w:t>
-      </w:r>
-      <w:r>
-        <w:rPr>
-          <w:lang w:val="en-US"/>
-        </w:rPr>
-        <w:t xml:space="preserve">. Selecting a character, it will be represented </w:t>
-      </w:r>
-      <w:r>
-        <w:rPr>
-          <w:lang w:val="en-US"/>
-        </w:rPr>
-        <w:t xml:space="preserve">their estimated book death with a red boarder. </w:t>
-      </w:r>
-      <w:r>
-        <w:rPr>
-          <w:lang w:val="en-US"/>
-        </w:rPr>
-        <w:t xml:space="preserve">Hovering each square it will show the number of </w:t>
-      </w:r>
-      <w:r>
-        <w:rPr>
-          <w:lang w:val="en-US"/>
-        </w:rPr>
-        <w:t xml:space="preserve">deaths or kills for the episode. </w:t>
+        <w:t>Hovering each square will show the number of deaths or kills for the episode.</w:t>
+      </w:r>
+      <w:r>
+        <w:rPr>
+          <w:lang w:val="en-US"/>
+        </w:rPr>
+        <w:t xml:space="preserve"> </w:t>
+      </w:r>
+      <w:r>
+        <w:rPr>
+          <w:lang w:val="en-US"/>
+        </w:rPr>
+        <w:t>By c</w:t>
+      </w:r>
+      <w:r>
+        <w:rPr>
+          <w:lang w:val="en-US"/>
+        </w:rPr>
+        <w:t>licking on one of the squares,</w:t>
+      </w:r>
+      <w:r>
+        <w:rPr>
+          <w:lang w:val="en-US"/>
+        </w:rPr>
+        <w:t xml:space="preserve"> the heatmap will only show the kills/deaths for that episode. </w:t>
+      </w:r>
+      <w:r>
+        <w:rPr>
+          <w:lang w:val="en-US"/>
+        </w:rPr>
+        <w:t>When a c</w:t>
+      </w:r>
+      <w:r>
+        <w:rPr>
+          <w:lang w:val="en-US"/>
+        </w:rPr>
+        <w:t>haracter is filtered, the approximate book death season and episode will appear in a red border.</w:t>
+      </w:r>
+      <w:r>
+        <w:rPr>
+          <w:lang w:val="en-US"/>
+        </w:rPr>
+        <w:t xml:space="preserve"> </w:t>
       </w:r>
     </w:p>
     <w:p>
@@ -812,7 +859,7 @@
           <w:bCs/>
           <w:lang w:val="en-US"/>
         </w:rPr>
-        <w:t>tree map</w:t>
+        <w:t>treemap</w:t>
       </w:r>
       <w:r>
         <w:rPr>
@@ -866,31 +913,25 @@
         <w:rPr>
           <w:lang w:val="en-US"/>
         </w:rPr>
-        <w:t xml:space="preserve">apply the filter to the killing method to the other idioms (currently, only the </w:t>
-      </w:r>
-      <w:r>
-        <w:rPr>
-          <w:lang w:val="en-US"/>
-        </w:rPr>
-        <w:t xml:space="preserve">heatmap). </w:t>
-      </w:r>
-      <w:r>
-        <w:rPr>
-          <w:lang w:val="en-US"/>
-        </w:rPr>
-        <w:t xml:space="preserve">Hovering each square it will show the number of deaths or kills for the </w:t>
-      </w:r>
-      <w:r>
-        <w:rPr>
-          <w:lang w:val="en-US"/>
-        </w:rPr>
-        <w:t>method</w:t>
+        <w:t>only</w:t>
+      </w:r>
+      <w:r>
+        <w:rPr>
+          <w:lang w:val="en-US"/>
+        </w:rPr>
+        <w:t xml:space="preserve"> show the selected method</w:t>
       </w:r>
       <w:r>
         <w:rPr>
           <w:lang w:val="en-US"/>
         </w:rPr>
         <w:t xml:space="preserve">. </w:t>
+      </w:r>
+      <w:r>
+        <w:rPr>
+          <w:lang w:val="en-US"/>
+        </w:rPr>
+        <w:t xml:space="preserve">Hovering each square will show the number of deaths or kills for the method. </w:t>
       </w:r>
     </w:p>
     <w:p>
@@ -917,7 +958,19 @@
         <w:rPr>
           <w:lang w:val="en-US"/>
         </w:rPr>
-        <w:t xml:space="preserve">, each node represent </w:t>
+        <w:t>, each node represent</w:t>
+      </w:r>
+      <w:r>
+        <w:rPr>
+          <w:lang w:val="en-US"/>
+        </w:rPr>
+        <w:t>s</w:t>
+      </w:r>
+      <w:r>
+        <w:rPr>
+          <w:lang w:val="en-US"/>
+        </w:rPr>
+        <w:t xml:space="preserve"> </w:t>
       </w:r>
       <w:r>
         <w:rPr>
@@ -929,7 +982,31 @@
         <w:rPr>
           <w:lang w:val="en-US"/>
         </w:rPr>
-        <w:t xml:space="preserve">, being the rest of them aggregated by their house for legibility purposes. </w:t>
+        <w:t xml:space="preserve">, </w:t>
+      </w:r>
+      <w:r>
+        <w:rPr>
+          <w:lang w:val="en-US"/>
+        </w:rPr>
+        <w:t>with</w:t>
+      </w:r>
+      <w:r>
+        <w:rPr>
+          <w:lang w:val="en-US"/>
+        </w:rPr>
+        <w:t xml:space="preserve"> the rest of them</w:t>
+      </w:r>
+      <w:r>
+        <w:rPr>
+          <w:lang w:val="en-US"/>
+        </w:rPr>
+        <w:t xml:space="preserve"> being</w:t>
+      </w:r>
+      <w:r>
+        <w:rPr>
+          <w:lang w:val="en-US"/>
+        </w:rPr>
+        <w:t xml:space="preserve"> aggregated by their house for legibility purposes. </w:t>
       </w:r>
       <w:r>
         <w:rPr>
@@ -947,32 +1024,22 @@
         <w:rPr>
           <w:lang w:val="en-US"/>
         </w:rPr>
-        <w:t xml:space="preserve"> and, by hovering the </w:t>
-      </w:r>
-      <w:r>
-        <w:rPr>
-          <w:highlight w:val="yellow"/>
-          <w:lang w:val="en-US"/>
-        </w:rPr>
-        <w:t>shape between the name and the</w:t>
-      </w:r>
-      <w:r>
-        <w:rPr>
-          <w:highlight w:val="yellow"/>
-          <w:lang w:val="en-US"/>
-        </w:rPr>
-        <w:t xml:space="preserve"> arc</w:t>
-      </w:r>
-      <w:r>
-        <w:rPr>
-          <w:highlight w:val="yellow"/>
-          <w:lang w:val="en-US"/>
-        </w:rPr>
-        <w:t xml:space="preserve"> or </w:t>
-      </w:r>
-      <w:r>
-        <w:rPr>
-          <w:highlight w:val="yellow"/>
+        <w:t xml:space="preserve"> and by hovering the </w:t>
+      </w:r>
+      <w:r>
+        <w:rPr>
+          <w:lang w:val="en-US"/>
+        </w:rPr>
+        <w:t xml:space="preserve">border or </w:t>
+      </w:r>
+      <w:r>
+        <w:rPr>
+          <w:lang w:val="en-US"/>
+        </w:rPr>
+        <w:t xml:space="preserve">the </w:t>
+      </w:r>
+      <w:r>
+        <w:rPr>
           <w:lang w:val="en-US"/>
         </w:rPr>
         <w:t>arc</w:t>
@@ -981,7 +1048,13 @@
         <w:rPr>
           <w:lang w:val="en-US"/>
         </w:rPr>
-        <w:t>, it will show the</w:t>
+        <w:t xml:space="preserve"> it will show the</w:t>
+      </w:r>
+      <w:r>
+        <w:rPr>
+          <w:lang w:val="en-US"/>
+        </w:rPr>
+        <w:t xml:space="preserve"> total</w:t>
       </w:r>
       <w:r>
         <w:rPr>
@@ -993,38 +1066,43 @@
         <w:rPr>
           <w:lang w:val="en-US"/>
         </w:rPr>
+        <w:t>/</w:t>
+      </w:r>
+      <w:r>
+        <w:rPr>
+          <w:lang w:val="en-US"/>
+        </w:rPr>
+        <w:t>houses</w:t>
+      </w:r>
+      <w:r>
+        <w:rPr>
+          <w:lang w:val="en-US"/>
+        </w:rPr>
         <w:t xml:space="preserve"> </w:t>
       </w:r>
       <w:r>
         <w:rPr>
           <w:lang w:val="en-US"/>
         </w:rPr>
-        <w:t xml:space="preserve">represented by the arc. </w:t>
-      </w:r>
-      <w:r>
-        <w:rPr>
-          <w:lang w:val="en-US"/>
-        </w:rPr>
-        <w:t xml:space="preserve">Clicking on the </w:t>
-      </w:r>
-      <w:r>
-        <w:rPr>
-          <w:highlight w:val="yellow"/>
-          <w:lang w:val="en-US"/>
-        </w:rPr>
-        <w:t>shape</w:t>
-      </w:r>
-      <w:r>
-        <w:rPr>
-          <w:lang w:val="en-US"/>
-        </w:rPr>
-        <w:t xml:space="preserve"> for the character, it will filter </w:t>
-      </w:r>
-      <w:r>
-        <w:rPr>
-          <w:lang w:val="en-US"/>
-        </w:rPr>
-        <w:t xml:space="preserve">by that character’s house. The remaining interactivity is currently being implemented. </w:t>
+        <w:t>represented by the arc</w:t>
+      </w:r>
+      <w:r>
+        <w:rPr>
+          <w:lang w:val="en-US"/>
+        </w:rPr>
+        <w:t>, fading the remaining houses</w:t>
+      </w:r>
+      <w:r>
+        <w:rPr>
+          <w:lang w:val="en-US"/>
+        </w:rPr>
+        <w:t>.</w:t>
+      </w:r>
+      <w:r>
+        <w:rPr>
+          <w:lang w:val="en-US"/>
+        </w:rPr>
+        <w:t xml:space="preserve"> The remaining interactivity is currently being implemented. </w:t>
       </w:r>
     </w:p>
     <w:p>
@@ -1129,7 +1207,33 @@
         <w:rPr>
           <w:lang w:val="en-US"/>
         </w:rPr>
-        <w:t>How are the views linked? How does that mechanism work/will work even when you have more idioms to link?</w:t>
+        <w:t xml:space="preserve">By clicking on the </w:t>
+      </w:r>
+      <w:r>
+        <w:rPr>
+          <w:b/>
+          <w:bCs/>
+          <w:lang w:val="en-US"/>
+        </w:rPr>
+        <w:t>heatmap</w:t>
+      </w:r>
+      <w:r>
+        <w:rPr>
+          <w:lang w:val="en-US"/>
+        </w:rPr>
+        <w:t xml:space="preserve">, </w:t>
+      </w:r>
+      <w:r>
+        <w:rPr>
+          <w:lang w:val="en-US"/>
+        </w:rPr>
+        <w:t>it will filter all idioms to show only the selected episode.</w:t>
+      </w:r>
+      <w:r>
+        <w:rPr>
+          <w:lang w:val="en-US"/>
+        </w:rPr>
+        <w:t xml:space="preserve"> </w:t>
       </w:r>
     </w:p>
     <w:p>
@@ -1142,37 +1246,39 @@
         <w:rPr>
           <w:lang w:val="en-US"/>
         </w:rPr>
-        <w:t>All the filters will be applied to all the visualizations and</w:t>
-      </w:r>
-      <w:r>
-        <w:rPr>
-          <w:lang w:val="en-US"/>
-        </w:rPr>
-        <w:t xml:space="preserve">, by interacting with each idiom, the </w:t>
-      </w:r>
-      <w:r>
-        <w:rPr>
-          <w:lang w:val="en-US"/>
-        </w:rPr>
-        <w:t xml:space="preserve">selection will </w:t>
-      </w:r>
-      <w:r>
-        <w:rPr>
-          <w:lang w:val="en-US"/>
-        </w:rPr>
-        <w:t xml:space="preserve">be </w:t>
-      </w:r>
-      <w:r>
-        <w:rPr>
-          <w:lang w:val="en-US"/>
-        </w:rPr>
-        <w:t>appl</w:t>
-      </w:r>
-      <w:r>
-        <w:rPr>
-          <w:lang w:val="en-US"/>
-        </w:rPr>
-        <w:t xml:space="preserve">ied to all the idioms. </w:t>
+        <w:t xml:space="preserve">By clicking on the </w:t>
+      </w:r>
+      <w:r>
+        <w:rPr>
+          <w:b/>
+          <w:bCs/>
+          <w:lang w:val="en-US"/>
+        </w:rPr>
+        <w:t>treemap</w:t>
+      </w:r>
+      <w:r>
+        <w:rPr>
+          <w:lang w:val="en-US"/>
+        </w:rPr>
+        <w:t xml:space="preserve">, </w:t>
+      </w:r>
+      <w:r>
+        <w:rPr>
+          <w:lang w:val="en-US"/>
+        </w:rPr>
+        <w:t xml:space="preserve">it will filter all idioms to show only the selected </w:t>
+      </w:r>
+      <w:r>
+        <w:rPr>
+          <w:lang w:val="en-US"/>
+        </w:rPr>
+        <w:t>killing method</w:t>
+      </w:r>
+      <w:r>
+        <w:rPr>
+          <w:lang w:val="en-US"/>
+        </w:rPr>
+        <w:t>.</w:t>
       </w:r>
     </w:p>
     <w:p>
@@ -1185,8 +1291,192 @@
         <w:rPr>
           <w:lang w:val="en-US"/>
         </w:rPr>
-        <w:t>(VER O QUE ACRESCENTAR)</w:t>
-      </w:r>
+        <w:t xml:space="preserve">By clicking on the </w:t>
+      </w:r>
+      <w:r>
+        <w:rPr>
+          <w:b/>
+          <w:bCs/>
+          <w:lang w:val="en-US"/>
+        </w:rPr>
+        <w:t>chord diagram</w:t>
+      </w:r>
+      <w:r>
+        <w:rPr>
+          <w:lang w:val="en-US"/>
+        </w:rPr>
+        <w:t xml:space="preserve">, it will filter all idioms to show only the selected </w:t>
+      </w:r>
+      <w:r>
+        <w:rPr>
+          <w:lang w:val="en-US"/>
+        </w:rPr>
+        <w:t>house.</w:t>
+      </w:r>
+    </w:p>
+    <w:p>
+      <w:pPr>
+        <w:rPr>
+          <w:lang w:val="en-US"/>
+        </w:rPr>
+      </w:pPr>
+      <w:r>
+        <w:rPr>
+          <w:lang w:val="en-US"/>
+        </w:rPr>
+        <w:t xml:space="preserve">The </w:t>
+      </w:r>
+      <w:r>
+        <w:rPr>
+          <w:b/>
+          <w:bCs/>
+          <w:lang w:val="en-US"/>
+        </w:rPr>
+        <w:t>bar chart</w:t>
+      </w:r>
+      <w:r>
+        <w:rPr>
+          <w:lang w:val="en-US"/>
+        </w:rPr>
+        <w:t xml:space="preserve"> and </w:t>
+      </w:r>
+      <w:r>
+        <w:rPr>
+          <w:b/>
+          <w:bCs/>
+          <w:lang w:val="en-US"/>
+        </w:rPr>
+        <w:t xml:space="preserve">map </w:t>
+      </w:r>
+      <w:r>
+        <w:rPr>
+          <w:lang w:val="en-US"/>
+        </w:rPr>
+        <w:t xml:space="preserve">that we are </w:t>
+      </w:r>
+      <w:r>
+        <w:rPr>
+          <w:lang w:val="en-US"/>
+        </w:rPr>
+        <w:t xml:space="preserve">going to implement will be also clickable, filtering all idioms to show only the </w:t>
+      </w:r>
+      <w:r>
+        <w:rPr>
+          <w:lang w:val="en-US"/>
+        </w:rPr>
+        <w:t xml:space="preserve">selected book (in the case of the bar chart), and </w:t>
+      </w:r>
+      <w:r>
+        <w:rPr>
+          <w:lang w:val="en-US"/>
+        </w:rPr>
+        <w:t xml:space="preserve">only the selected location (in the case of the map). </w:t>
+      </w:r>
+    </w:p>
+    <w:p>
+      <w:pPr>
+        <w:rPr>
+          <w:lang w:val="en-US"/>
+        </w:rPr>
+      </w:pPr>
+      <w:r>
+        <w:rPr>
+          <w:lang w:val="en-US"/>
+        </w:rPr>
+        <w:t xml:space="preserve">The </w:t>
+      </w:r>
+      <w:r>
+        <w:rPr>
+          <w:b/>
+          <w:bCs/>
+          <w:lang w:val="en-US"/>
+        </w:rPr>
+        <w:t>filter menu</w:t>
+      </w:r>
+      <w:r>
+        <w:rPr>
+          <w:b/>
+          <w:bCs/>
+          <w:lang w:val="en-US"/>
+        </w:rPr>
+        <w:t xml:space="preserve"> </w:t>
+      </w:r>
+      <w:r>
+        <w:rPr>
+          <w:lang w:val="en-US"/>
+        </w:rPr>
+        <w:t xml:space="preserve">contains the previously mentioned filters, and when one of them is </w:t>
+      </w:r>
+      <w:r>
+        <w:rPr>
+          <w:lang w:val="en-US"/>
+        </w:rPr>
+        <w:t>active</w:t>
+      </w:r>
+      <w:r>
+        <w:rPr>
+          <w:lang w:val="en-US"/>
+        </w:rPr>
+        <w:t xml:space="preserve"> it will filter all idioms to only show the </w:t>
+      </w:r>
+      <w:r>
+        <w:rPr>
+          <w:lang w:val="en-US"/>
+        </w:rPr>
+        <w:t xml:space="preserve">selected information. The </w:t>
+      </w:r>
+      <w:r>
+        <w:rPr>
+          <w:b/>
+          <w:bCs/>
+          <w:lang w:val="en-US"/>
+        </w:rPr>
+        <w:t>kills/deaths</w:t>
+      </w:r>
+      <w:r>
+        <w:rPr>
+          <w:lang w:val="en-US"/>
+        </w:rPr>
+        <w:t xml:space="preserve"> </w:t>
+      </w:r>
+      <w:r>
+        <w:rPr>
+          <w:lang w:val="en-US"/>
+        </w:rPr>
+        <w:t xml:space="preserve">button is used to choose whether kills or deaths are shown, </w:t>
+      </w:r>
+      <w:r>
+        <w:rPr>
+          <w:lang w:val="en-US"/>
+        </w:rPr>
+        <w:t xml:space="preserve">in cases where there is a difference between them (a specific </w:t>
+      </w:r>
+      <w:r>
+        <w:rPr>
+          <w:lang w:val="en-US"/>
+        </w:rPr>
+        <w:t>house’s kills is different from their deaths, but a season has the same amount of kills and deaths).</w:t>
+      </w:r>
+      <w:r>
+        <w:rPr>
+          <w:lang w:val="en-US"/>
+        </w:rPr>
+        <w:t xml:space="preserve"> </w:t>
+      </w:r>
+    </w:p>
+    <w:p>
+      <w:pPr>
+        <w:rPr>
+          <w:lang w:val="en-US"/>
+        </w:rPr>
+      </w:pPr>
+    </w:p>
+    <w:p>
+      <w:pPr>
+        <w:rPr>
+          <w:lang w:val="en-US"/>
+        </w:rPr>
+      </w:pPr>
     </w:p>
     <w:p>
       <w:pPr>

</xml_diff>

<commit_message>
no more currently being implemented yay
</commit_message>
<xml_diff>
--- a/Lab10-Group2.docx
+++ b/Lab10-Group2.docx
@@ -796,13 +796,7 @@
         <w:rPr>
           <w:lang w:val="en-US"/>
         </w:rPr>
-        <w:t>Hovering each square will show the number of deaths or kills for the episode.</w:t>
-      </w:r>
-      <w:r>
-        <w:rPr>
-          <w:lang w:val="en-US"/>
-        </w:rPr>
-        <w:t xml:space="preserve"> </w:t>
+        <w:t xml:space="preserve">Hovering each square will show the number of deaths or kills for the episode. </w:t>
       </w:r>
       <w:r>
         <w:rPr>
@@ -1060,7 +1054,19 @@
         <w:rPr>
           <w:lang w:val="en-US"/>
         </w:rPr>
-        <w:t xml:space="preserve"> percentage of kills of the character and the percentage of kills between the two characters</w:t>
+        <w:t xml:space="preserve"> percentage of kills of the character and</w:t>
+      </w:r>
+      <w:r>
+        <w:rPr>
+          <w:lang w:val="en-US"/>
+        </w:rPr>
+        <w:t xml:space="preserve"> by hovering the arc it will also show</w:t>
+      </w:r>
+      <w:r>
+        <w:rPr>
+          <w:lang w:val="en-US"/>
+        </w:rPr>
+        <w:t xml:space="preserve"> the percentage of kills between the two characters</w:t>
       </w:r>
       <w:r>
         <w:rPr>
@@ -1084,7 +1090,13 @@
         <w:rPr>
           <w:lang w:val="en-US"/>
         </w:rPr>
-        <w:t>represented by the arc</w:t>
+        <w:t xml:space="preserve">represented by </w:t>
+      </w:r>
+      <w:r>
+        <w:rPr>
+          <w:lang w:val="en-US"/>
+        </w:rPr>
+        <w:t>it</w:t>
       </w:r>
       <w:r>
         <w:rPr>
@@ -1102,7 +1114,19 @@
         <w:rPr>
           <w:lang w:val="en-US"/>
         </w:rPr>
-        <w:t xml:space="preserve"> The remaining interactivity is currently being implemented. </w:t>
+        <w:t xml:space="preserve"> </w:t>
+      </w:r>
+      <w:r>
+        <w:rPr>
+          <w:lang w:val="en-US"/>
+        </w:rPr>
+        <w:t xml:space="preserve">Clicking </w:t>
+      </w:r>
+      <w:r>
+        <w:rPr>
+          <w:lang w:val="en-US"/>
+        </w:rPr>
+        <w:t>on a border or a name will only show the arcs for that character/group, fading the remaining ones.</w:t>
       </w:r>
     </w:p>
     <w:p>
@@ -1260,25 +1284,7 @@
         <w:rPr>
           <w:lang w:val="en-US"/>
         </w:rPr>
-        <w:t xml:space="preserve">, </w:t>
-      </w:r>
-      <w:r>
-        <w:rPr>
-          <w:lang w:val="en-US"/>
-        </w:rPr>
-        <w:t xml:space="preserve">it will filter all idioms to show only the selected </w:t>
-      </w:r>
-      <w:r>
-        <w:rPr>
-          <w:lang w:val="en-US"/>
-        </w:rPr>
-        <w:t>killing method</w:t>
-      </w:r>
-      <w:r>
-        <w:rPr>
-          <w:lang w:val="en-US"/>
-        </w:rPr>
-        <w:t>.</w:t>
+        <w:t>, it will filter all idioms to show only the selected killing method.</w:t>
       </w:r>
     </w:p>
     <w:p>
@@ -1305,13 +1311,7 @@
         <w:rPr>
           <w:lang w:val="en-US"/>
         </w:rPr>
-        <w:t xml:space="preserve">, it will filter all idioms to show only the selected </w:t>
-      </w:r>
-      <w:r>
-        <w:rPr>
-          <w:lang w:val="en-US"/>
-        </w:rPr>
-        <w:t>house.</w:t>
+        <w:t>, it will filter all idioms to show only the selected house.</w:t>
       </w:r>
     </w:p>
     <w:p>
@@ -1443,7 +1443,14 @@
         <w:rPr>
           <w:lang w:val="en-US"/>
         </w:rPr>
-        <w:t xml:space="preserve">button is used to choose whether kills or deaths are shown, </w:t>
+        <w:t xml:space="preserve">button is used to choose whether </w:t>
+      </w:r>
+      <w:r>
+        <w:rPr>
+          <w:lang w:val="en-US"/>
+        </w:rPr>
+        <w:lastRenderedPageBreak/>
+        <w:t xml:space="preserve">kills or deaths are shown, </w:t>
       </w:r>
       <w:r>
         <w:rPr>

</xml_diff>